<commit_message>
Update report and 1.2
</commit_message>
<xml_diff>
--- a/report.docx
+++ b/report.docx
@@ -45,7 +45,7 @@
       <w:tblGrid>
         <w:gridCol w:w="679"/>
         <w:gridCol w:w="747"/>
-        <w:gridCol w:w="709"/>
+        <w:gridCol w:w="721"/>
         <w:gridCol w:w="742"/>
         <w:gridCol w:w="1005"/>
         <w:gridCol w:w="859"/>
@@ -481,7 +481,15 @@
                 <w:sz w:val="12"/>
                 <w:szCs w:val="12"/>
               </w:rPr>
-              <w:t>Numeric</w:t>
+              <w:t>Chr, String</w:t>
+            </w:r>
+            <w:r>
+              <w:rPr>
+                <w:sz w:val="12"/>
+                <w:szCs w:val="12"/>
+              </w:rPr>
+              <w:br/>
+              <w:t>(Id)</w:t>
             </w:r>
           </w:p>
         </w:tc>
@@ -874,6 +882,13 @@
                 <w:rtl/>
               </w:rPr>
             </w:pPr>
+            <w:r>
+              <w:rPr>
+                <w:sz w:val="12"/>
+                <w:szCs w:val="12"/>
+              </w:rPr>
+              <w:t>Converted to factor</w:t>
+            </w:r>
           </w:p>
         </w:tc>
         <w:tc>
@@ -889,6 +904,13 @@
                 <w:rtl/>
               </w:rPr>
             </w:pPr>
+            <w:r>
+              <w:rPr>
+                <w:sz w:val="12"/>
+                <w:szCs w:val="12"/>
+              </w:rPr>
+              <w:t>Converted to factor</w:t>
+            </w:r>
           </w:p>
         </w:tc>
         <w:tc>
@@ -904,6 +926,13 @@
                 <w:rtl/>
               </w:rPr>
             </w:pPr>
+            <w:r>
+              <w:rPr>
+                <w:sz w:val="12"/>
+                <w:szCs w:val="12"/>
+              </w:rPr>
+              <w:t>Converted to factor</w:t>
+            </w:r>
           </w:p>
         </w:tc>
         <w:tc>
@@ -919,6 +948,13 @@
                 <w:rtl/>
               </w:rPr>
             </w:pPr>
+            <w:r>
+              <w:rPr>
+                <w:sz w:val="12"/>
+                <w:szCs w:val="12"/>
+              </w:rPr>
+              <w:t>Converted to factor</w:t>
+            </w:r>
           </w:p>
         </w:tc>
         <w:tc>
@@ -934,6 +970,13 @@
                 <w:rtl/>
               </w:rPr>
             </w:pPr>
+            <w:r>
+              <w:rPr>
+                <w:sz w:val="12"/>
+                <w:szCs w:val="12"/>
+              </w:rPr>
+              <w:t>Converted to factor</w:t>
+            </w:r>
           </w:p>
         </w:tc>
         <w:tc>
@@ -972,8 +1015,8 @@
         <w:gridCol w:w="679"/>
         <w:gridCol w:w="1466"/>
         <w:gridCol w:w="1054"/>
-        <w:gridCol w:w="1540"/>
-        <w:gridCol w:w="1152"/>
+        <w:gridCol w:w="1209"/>
+        <w:gridCol w:w="1484"/>
         <w:gridCol w:w="1164"/>
         <w:gridCol w:w="857"/>
       </w:tblGrid>
@@ -1051,7 +1094,7 @@
         </w:tc>
         <w:tc>
           <w:tcPr>
-            <w:tcW w:w="1540" w:type="dxa"/>
+            <w:tcW w:w="1208" w:type="dxa"/>
           </w:tcPr>
           <w:p>
             <w:pPr>
@@ -1073,7 +1116,7 @@
         </w:tc>
         <w:tc>
           <w:tcPr>
-            <w:tcW w:w="1152" w:type="dxa"/>
+            <w:tcW w:w="1484" w:type="dxa"/>
           </w:tcPr>
           <w:p>
             <w:pPr>
@@ -1218,7 +1261,7 @@
         </w:tc>
         <w:tc>
           <w:tcPr>
-            <w:tcW w:w="1540" w:type="dxa"/>
+            <w:tcW w:w="1208" w:type="dxa"/>
           </w:tcPr>
           <w:p>
             <w:pPr>
@@ -1240,7 +1283,7 @@
         </w:tc>
         <w:tc>
           <w:tcPr>
-            <w:tcW w:w="1152" w:type="dxa"/>
+            <w:tcW w:w="1484" w:type="dxa"/>
           </w:tcPr>
           <w:p>
             <w:pPr>
@@ -1383,7 +1426,7 @@
         </w:tc>
         <w:tc>
           <w:tcPr>
-            <w:tcW w:w="1540" w:type="dxa"/>
+            <w:tcW w:w="1208" w:type="dxa"/>
           </w:tcPr>
           <w:p>
             <w:pPr>
@@ -1404,7 +1447,7 @@
         </w:tc>
         <w:tc>
           <w:tcPr>
-            <w:tcW w:w="1152" w:type="dxa"/>
+            <w:tcW w:w="1484" w:type="dxa"/>
           </w:tcPr>
           <w:p>
             <w:pPr>
@@ -1549,7 +1592,7 @@
         </w:tc>
         <w:tc>
           <w:tcPr>
-            <w:tcW w:w="1540" w:type="dxa"/>
+            <w:tcW w:w="1208" w:type="dxa"/>
           </w:tcPr>
           <w:p>
             <w:pPr>
@@ -1573,7 +1616,7 @@
         </w:tc>
         <w:tc>
           <w:tcPr>
-            <w:tcW w:w="1152" w:type="dxa"/>
+            <w:tcW w:w="1484" w:type="dxa"/>
           </w:tcPr>
           <w:p>
             <w:pPr>
@@ -1701,32 +1744,39 @@
         </w:tc>
         <w:tc>
           <w:tcPr>
-            <w:tcW w:w="1540" w:type="dxa"/>
-          </w:tcPr>
-          <w:p>
-            <w:pPr>
-              <w:bidi/>
-              <w:rPr>
-                <w:sz w:val="12"/>
-                <w:szCs w:val="12"/>
-                <w:rtl/>
-              </w:rPr>
-            </w:pPr>
-          </w:p>
-        </w:tc>
-        <w:tc>
-          <w:tcPr>
-            <w:tcW w:w="1152" w:type="dxa"/>
-          </w:tcPr>
-          <w:p>
-            <w:pPr>
-              <w:bidi/>
-              <w:rPr>
-                <w:sz w:val="12"/>
-                <w:szCs w:val="12"/>
-                <w:rtl/>
-              </w:rPr>
-            </w:pPr>
+            <w:tcW w:w="1208" w:type="dxa"/>
+          </w:tcPr>
+          <w:p>
+            <w:pPr>
+              <w:bidi/>
+              <w:rPr>
+                <w:sz w:val="12"/>
+                <w:szCs w:val="12"/>
+                <w:rtl/>
+              </w:rPr>
+            </w:pPr>
+          </w:p>
+        </w:tc>
+        <w:tc>
+          <w:tcPr>
+            <w:tcW w:w="1484" w:type="dxa"/>
+          </w:tcPr>
+          <w:p>
+            <w:pPr>
+              <w:bidi/>
+              <w:rPr>
+                <w:sz w:val="12"/>
+                <w:szCs w:val="12"/>
+                <w:rtl/>
+              </w:rPr>
+            </w:pPr>
+            <w:r>
+              <w:rPr>
+                <w:sz w:val="12"/>
+                <w:szCs w:val="12"/>
+              </w:rPr>
+              <w:t>Converted to factor</w:t>
+            </w:r>
           </w:p>
         </w:tc>
         <w:tc>
@@ -1742,6 +1792,13 @@
                 <w:rtl/>
               </w:rPr>
             </w:pPr>
+            <w:r>
+              <w:rPr>
+                <w:sz w:val="12"/>
+                <w:szCs w:val="12"/>
+              </w:rPr>
+              <w:t>Converted to factor</w:t>
+            </w:r>
           </w:p>
         </w:tc>
         <w:tc>
@@ -1775,9 +1832,110 @@
       <w:pPr>
         <w:bidi/>
       </w:pPr>
+      <w:r>
+        <w:drawing>
+          <wp:anchor distT="0" distB="0" distL="114300" distR="114300" simplePos="0" relativeHeight="251658240" behindDoc="1" locked="0" layoutInCell="1" allowOverlap="1" wp14:anchorId="2E97BC86" wp14:editId="4F3FC156">
+            <wp:simplePos x="0" y="0"/>
+            <wp:positionH relativeFrom="margin">
+              <wp:align>left</wp:align>
+            </wp:positionH>
+            <wp:positionV relativeFrom="paragraph">
+              <wp:posOffset>145415</wp:posOffset>
+            </wp:positionV>
+            <wp:extent cx="3865033" cy="1274477"/>
+            <wp:effectExtent l="0" t="0" r="2540" b="1905"/>
+            <wp:wrapNone/>
+            <wp:docPr id="744100557" name="Picture 1"/>
+            <wp:cNvGraphicFramePr>
+              <a:graphicFrameLocks xmlns:a="http://schemas.openxmlformats.org/drawingml/2006/main" noChangeAspect="1"/>
+            </wp:cNvGraphicFramePr>
+            <a:graphic xmlns:a="http://schemas.openxmlformats.org/drawingml/2006/main">
+              <a:graphicData uri="http://schemas.openxmlformats.org/drawingml/2006/picture">
+                <pic:pic xmlns:pic="http://schemas.openxmlformats.org/drawingml/2006/picture">
+                  <pic:nvPicPr>
+                    <pic:cNvPr id="744100557" name=""/>
+                    <pic:cNvPicPr/>
+                  </pic:nvPicPr>
+                  <pic:blipFill>
+                    <a:blip r:embed="rId7">
+                      <a:extLst>
+                        <a:ext uri="{28A0092B-C50C-407E-A947-70E740481C1C}">
+                          <a14:useLocalDpi xmlns:a14="http://schemas.microsoft.com/office/drawing/2010/main" val="0"/>
+                        </a:ext>
+                      </a:extLst>
+                    </a:blip>
+                    <a:stretch>
+                      <a:fillRect/>
+                    </a:stretch>
+                  </pic:blipFill>
+                  <pic:spPr>
+                    <a:xfrm>
+                      <a:off x="0" y="0"/>
+                      <a:ext cx="3865033" cy="1274477"/>
+                    </a:xfrm>
+                    <a:prstGeom prst="rect">
+                      <a:avLst/>
+                    </a:prstGeom>
+                  </pic:spPr>
+                </pic:pic>
+              </a:graphicData>
+            </a:graphic>
+            <wp14:sizeRelH relativeFrom="margin">
+              <wp14:pctWidth>0</wp14:pctWidth>
+            </wp14:sizeRelH>
+            <wp14:sizeRelV relativeFrom="margin">
+              <wp14:pctHeight>0</wp14:pctHeight>
+            </wp14:sizeRelV>
+          </wp:anchor>
+        </w:drawing>
+      </w:r>
+    </w:p>
+    <w:p>
+      <w:pPr>
+        <w:bidi/>
+        <w:rPr>
+          <w:rtl/>
+        </w:rPr>
+      </w:pPr>
+    </w:p>
+    <w:p>
+      <w:pPr>
+        <w:bidi/>
+      </w:pPr>
+    </w:p>
+    <w:p>
+      <w:pPr>
+        <w:bidi/>
+      </w:pPr>
+    </w:p>
+    <w:p>
+      <w:pPr>
+        <w:bidi/>
+      </w:pPr>
+    </w:p>
+    <w:p>
+      <w:pPr>
+        <w:bidi/>
+        <w:rPr>
+          <w:sz w:val="18"/>
+          <w:szCs w:val="18"/>
+        </w:rPr>
+      </w:pPr>
+      <w:r>
+        <w:rPr>
+          <w:sz w:val="18"/>
+          <w:szCs w:val="18"/>
+        </w:rPr>
+        <w:t>1.2</w:t>
+      </w:r>
+    </w:p>
+    <w:p>
+      <w:pPr>
+        <w:bidi/>
+      </w:pPr>
     </w:p>
     <w:sectPr>
-      <w:headerReference w:type="default" r:id="rId7"/>
+      <w:headerReference w:type="default" r:id="rId8"/>
       <w:pgSz w:w="12240" w:h="15840"/>
       <w:pgMar w:top="1440" w:right="1800" w:bottom="1440" w:left="1800" w:header="708" w:footer="708" w:gutter="0"/>
       <w:cols w:space="708"/>

</xml_diff>